<commit_message>
updated the docs with the answer
</commit_message>
<xml_diff>
--- a/Assignment 2.docx
+++ b/Assignment 2.docx
@@ -480,6 +480,17 @@
                 <w:szCs w:val="28"/>
               </w:rPr>
             </w:pPr>
+            <w:hyperlink r:id="rId5" w:history="1">
+              <w:r>
+                <w:rPr>
+                  <w:rStyle w:val="Hyperlink"/>
+                  <w:rFonts w:asciiTheme="majorBidi" w:hAnsiTheme="majorBidi" w:cstheme="majorBidi"/>
+                  <w:sz w:val="24"/>
+                  <w:szCs w:val="28"/>
+                </w:rPr>
+                <w:t>https://github.com/dharamghevariya/CVI-620-Assignment-2</w:t>
+              </w:r>
+            </w:hyperlink>
           </w:p>
         </w:tc>
       </w:tr>
@@ -742,13 +753,17 @@
         <w:jc w:val="both"/>
         <w:rPr>
           <w:rFonts w:asciiTheme="majorBidi" w:hAnsiTheme="majorBidi" w:cstheme="majorBidi"/>
-          <w:sz w:val="28"/>
-          <w:szCs w:val="28"/>
-        </w:rPr>
-      </w:pPr>
-      <w:r>
-        <w:rPr>
-          <w:rFonts w:asciiTheme="majorBidi" w:hAnsiTheme="majorBidi" w:cstheme="majorBidi"/>
+          <w:b/>
+          <w:bCs/>
+          <w:sz w:val="28"/>
+          <w:szCs w:val="28"/>
+        </w:rPr>
+      </w:pPr>
+      <w:r>
+        <w:rPr>
+          <w:rFonts w:asciiTheme="majorBidi" w:hAnsiTheme="majorBidi" w:cstheme="majorBidi"/>
+          <w:b/>
+          <w:bCs/>
           <w:sz w:val="28"/>
           <w:szCs w:val="28"/>
         </w:rPr>
@@ -757,6 +772,8 @@
       <w:r>
         <w:rPr>
           <w:rFonts w:asciiTheme="majorBidi" w:hAnsiTheme="majorBidi" w:cstheme="majorBidi"/>
+          <w:b/>
+          <w:bCs/>
           <w:sz w:val="28"/>
           <w:szCs w:val="28"/>
         </w:rPr>
@@ -765,6 +782,8 @@
       <w:r>
         <w:rPr>
           <w:rFonts w:asciiTheme="majorBidi" w:hAnsiTheme="majorBidi" w:cstheme="majorBidi"/>
+          <w:b/>
+          <w:bCs/>
           <w:sz w:val="28"/>
           <w:szCs w:val="28"/>
         </w:rPr>
@@ -777,18 +796,130 @@
         <w:jc w:val="both"/>
         <w:rPr>
           <w:rFonts w:asciiTheme="majorBidi" w:hAnsiTheme="majorBidi" w:cstheme="majorBidi"/>
-          <w:sz w:val="28"/>
-          <w:szCs w:val="28"/>
-        </w:rPr>
-      </w:pPr>
-      <w:r>
-        <w:rPr>
-          <w:rFonts w:asciiTheme="majorBidi" w:hAnsiTheme="majorBidi" w:cstheme="majorBidi"/>
+          <w:b/>
+          <w:bCs/>
+          <w:sz w:val="28"/>
+          <w:szCs w:val="28"/>
+        </w:rPr>
+      </w:pPr>
+      <w:r>
+        <w:rPr>
+          <w:rFonts w:asciiTheme="majorBidi" w:hAnsiTheme="majorBidi" w:cstheme="majorBidi"/>
+          <w:b/>
+          <w:bCs/>
           <w:sz w:val="28"/>
           <w:szCs w:val="28"/>
         </w:rPr>
         <w:t>Save the trained model and test it on several images from the internet. Was the model able to correctly predict the images?</w:t>
       </w:r>
+    </w:p>
+    <w:p>
+      <w:pPr>
+        <w:pStyle w:val="ListParagraph"/>
+        <w:jc w:val="both"/>
+        <w:rPr>
+          <w:rFonts w:asciiTheme="majorBidi" w:hAnsiTheme="majorBidi" w:cstheme="majorBidi"/>
+          <w:b/>
+          <w:bCs/>
+          <w:sz w:val="28"/>
+          <w:szCs w:val="28"/>
+        </w:rPr>
+      </w:pPr>
+    </w:p>
+    <w:p>
+      <w:pPr>
+        <w:pStyle w:val="ListParagraph"/>
+        <w:jc w:val="both"/>
+        <w:rPr>
+          <w:rFonts w:asciiTheme="majorBidi" w:hAnsiTheme="majorBidi" w:cstheme="majorBidi"/>
+          <w:sz w:val="28"/>
+          <w:szCs w:val="28"/>
+        </w:rPr>
+      </w:pPr>
+      <w:r>
+        <w:rPr>
+          <w:rFonts w:asciiTheme="majorBidi" w:hAnsiTheme="majorBidi" w:cstheme="majorBidi"/>
+          <w:sz w:val="28"/>
+          <w:szCs w:val="28"/>
+        </w:rPr>
+        <w:t xml:space="preserve">For the project setup instructions, I have added the a </w:t>
+      </w:r>
+      <w:hyperlink r:id="rId6" w:history="1">
+        <w:r>
+          <w:rPr>
+            <w:rStyle w:val="Hyperlink"/>
+            <w:rFonts w:asciiTheme="majorBidi" w:hAnsiTheme="majorBidi" w:cstheme="majorBidi"/>
+            <w:sz w:val="28"/>
+            <w:szCs w:val="28"/>
+          </w:rPr>
+          <w:t>instruction.md</w:t>
+        </w:r>
+      </w:hyperlink>
+      <w:r>
+        <w:rPr>
+          <w:rFonts w:asciiTheme="majorBidi" w:hAnsiTheme="majorBidi" w:cstheme="majorBidi"/>
+          <w:sz w:val="28"/>
+          <w:szCs w:val="28"/>
+        </w:rPr>
+        <w:t xml:space="preserve"> file in the </w:t>
+      </w:r>
+      <w:proofErr w:type="spellStart"/>
+      <w:r>
+        <w:rPr>
+          <w:rFonts w:asciiTheme="majorBidi" w:hAnsiTheme="majorBidi" w:cstheme="majorBidi"/>
+          <w:sz w:val="28"/>
+          <w:szCs w:val="28"/>
+        </w:rPr>
+        <w:t>peojct</w:t>
+      </w:r>
+      <w:proofErr w:type="spellEnd"/>
+      <w:r>
+        <w:rPr>
+          <w:rFonts w:asciiTheme="majorBidi" w:hAnsiTheme="majorBidi" w:cstheme="majorBidi"/>
+          <w:sz w:val="28"/>
+          <w:szCs w:val="28"/>
+        </w:rPr>
+        <w:t>.</w:t>
+      </w:r>
+      <w:r>
+        <w:rPr>
+          <w:rFonts w:asciiTheme="majorBidi" w:hAnsiTheme="majorBidi" w:cstheme="majorBidi"/>
+          <w:sz w:val="28"/>
+          <w:szCs w:val="28"/>
+        </w:rPr>
+        <w:br/>
+        <w:t xml:space="preserve">For the answer to this question, I have also used the </w:t>
+      </w:r>
+      <w:hyperlink r:id="rId7" w:history="1">
+        <w:r>
+          <w:rPr>
+            <w:rStyle w:val="Hyperlink"/>
+            <w:rFonts w:asciiTheme="majorBidi" w:hAnsiTheme="majorBidi" w:cstheme="majorBidi"/>
+            <w:sz w:val="28"/>
+            <w:szCs w:val="28"/>
+          </w:rPr>
+          <w:t>answer.md</w:t>
+        </w:r>
+      </w:hyperlink>
+      <w:r>
+        <w:rPr>
+          <w:rFonts w:asciiTheme="majorBidi" w:hAnsiTheme="majorBidi" w:cstheme="majorBidi"/>
+          <w:sz w:val="28"/>
+          <w:szCs w:val="28"/>
+        </w:rPr>
+        <w:t xml:space="preserve"> file.</w:t>
+      </w:r>
+    </w:p>
+    <w:p>
+      <w:pPr>
+        <w:pStyle w:val="ListParagraph"/>
+        <w:jc w:val="both"/>
+        <w:rPr>
+          <w:rFonts w:asciiTheme="majorBidi" w:hAnsiTheme="majorBidi" w:cstheme="majorBidi"/>
+          <w:sz w:val="28"/>
+          <w:szCs w:val="28"/>
+        </w:rPr>
+      </w:pPr>
     </w:p>
     <w:p>
       <w:pPr>
@@ -810,13 +941,17 @@
         <w:jc w:val="both"/>
         <w:rPr>
           <w:rFonts w:asciiTheme="majorBidi" w:hAnsiTheme="majorBidi" w:cstheme="majorBidi"/>
-          <w:sz w:val="28"/>
-          <w:szCs w:val="28"/>
-        </w:rPr>
-      </w:pPr>
-      <w:r>
-        <w:rPr>
-          <w:rFonts w:asciiTheme="majorBidi" w:hAnsiTheme="majorBidi" w:cstheme="majorBidi"/>
+          <w:b/>
+          <w:bCs/>
+          <w:sz w:val="28"/>
+          <w:szCs w:val="28"/>
+        </w:rPr>
+      </w:pPr>
+      <w:r>
+        <w:rPr>
+          <w:rFonts w:asciiTheme="majorBidi" w:hAnsiTheme="majorBidi" w:cstheme="majorBidi"/>
+          <w:b/>
+          <w:bCs/>
           <w:sz w:val="28"/>
           <w:szCs w:val="28"/>
         </w:rPr>
@@ -825,6 +960,8 @@
       <w:r>
         <w:rPr>
           <w:rFonts w:asciiTheme="majorBidi" w:hAnsiTheme="majorBidi" w:cstheme="majorBidi"/>
+          <w:b/>
+          <w:bCs/>
           <w:sz w:val="28"/>
           <w:szCs w:val="28"/>
         </w:rPr>
@@ -833,11 +970,105 @@
       <w:r>
         <w:rPr>
           <w:rFonts w:asciiTheme="majorBidi" w:hAnsiTheme="majorBidi" w:cstheme="majorBidi"/>
+          <w:b/>
+          <w:bCs/>
           <w:sz w:val="28"/>
           <w:szCs w:val="28"/>
         </w:rPr>
         <w:t xml:space="preserve"> folder. In this file, each image is represented as a flattened vector. Classify this dataset using different methods and try to achieve at least 90% accuracy.</w:t>
       </w:r>
+    </w:p>
+    <w:p>
+      <w:pPr>
+        <w:pStyle w:val="ListParagraph"/>
+        <w:jc w:val="both"/>
+        <w:rPr>
+          <w:rFonts w:asciiTheme="majorBidi" w:hAnsiTheme="majorBidi" w:cstheme="majorBidi"/>
+          <w:b/>
+          <w:bCs/>
+          <w:sz w:val="28"/>
+          <w:szCs w:val="28"/>
+        </w:rPr>
+      </w:pPr>
+    </w:p>
+    <w:p>
+      <w:pPr>
+        <w:pStyle w:val="ListParagraph"/>
+        <w:jc w:val="both"/>
+        <w:rPr>
+          <w:rFonts w:asciiTheme="majorBidi" w:hAnsiTheme="majorBidi" w:cstheme="majorBidi"/>
+          <w:sz w:val="28"/>
+          <w:szCs w:val="28"/>
+        </w:rPr>
+      </w:pPr>
+      <w:r>
+        <w:rPr>
+          <w:rFonts w:asciiTheme="majorBidi" w:hAnsiTheme="majorBidi" w:cstheme="majorBidi"/>
+          <w:sz w:val="28"/>
+          <w:szCs w:val="28"/>
+        </w:rPr>
+        <w:t>The same way for this question:</w:t>
+      </w:r>
+    </w:p>
+    <w:p>
+      <w:pPr>
+        <w:pStyle w:val="ListParagraph"/>
+        <w:jc w:val="both"/>
+        <w:rPr>
+          <w:rFonts w:asciiTheme="majorBidi" w:hAnsiTheme="majorBidi" w:cstheme="majorBidi"/>
+          <w:sz w:val="28"/>
+          <w:szCs w:val="28"/>
+        </w:rPr>
+      </w:pPr>
+      <w:r>
+        <w:rPr>
+          <w:rFonts w:asciiTheme="majorBidi" w:hAnsiTheme="majorBidi" w:cstheme="majorBidi"/>
+          <w:sz w:val="28"/>
+          <w:szCs w:val="28"/>
+        </w:rPr>
+        <w:t xml:space="preserve">Instructions: </w:t>
+      </w:r>
+      <w:hyperlink r:id="rId8" w:history="1">
+        <w:r>
+          <w:rPr>
+            <w:rStyle w:val="Hyperlink"/>
+            <w:rFonts w:asciiTheme="majorBidi" w:hAnsiTheme="majorBidi" w:cstheme="majorBidi"/>
+            <w:sz w:val="28"/>
+            <w:szCs w:val="28"/>
+          </w:rPr>
+          <w:t>instructions.md</w:t>
+        </w:r>
+      </w:hyperlink>
+    </w:p>
+    <w:p>
+      <w:pPr>
+        <w:pStyle w:val="ListParagraph"/>
+        <w:jc w:val="both"/>
+        <w:rPr>
+          <w:rFonts w:asciiTheme="majorBidi" w:hAnsiTheme="majorBidi" w:cstheme="majorBidi"/>
+          <w:sz w:val="28"/>
+          <w:szCs w:val="28"/>
+        </w:rPr>
+      </w:pPr>
+      <w:r>
+        <w:rPr>
+          <w:rFonts w:asciiTheme="majorBidi" w:hAnsiTheme="majorBidi" w:cstheme="majorBidi"/>
+          <w:sz w:val="28"/>
+          <w:szCs w:val="28"/>
+        </w:rPr>
+        <w:t xml:space="preserve">Answer: </w:t>
+      </w:r>
+      <w:hyperlink r:id="rId9" w:history="1">
+        <w:r>
+          <w:rPr>
+            <w:rStyle w:val="Hyperlink"/>
+            <w:rFonts w:asciiTheme="majorBidi" w:hAnsiTheme="majorBidi" w:cstheme="majorBidi"/>
+            <w:sz w:val="28"/>
+            <w:szCs w:val="28"/>
+          </w:rPr>
+          <w:t>answer.md</w:t>
+        </w:r>
+      </w:hyperlink>
     </w:p>
     <w:p>
       <w:pPr>
@@ -2068,6 +2299,18 @@
       </w:tblBorders>
     </w:tblPr>
   </w:style>
+  <w:style w:type="character" w:styleId="UnresolvedMention">
+    <w:name w:val="Unresolved Mention"/>
+    <w:basedOn w:val="DefaultParagraphFont"/>
+    <w:uiPriority w:val="99"/>
+    <w:semiHidden/>
+    <w:unhideWhenUsed/>
+    <w:rsid w:val="00B5629C"/>
+    <w:rPr>
+      <w:color w:val="605E5C"/>
+      <w:shd w:val="clear" w:color="auto" w:fill="E1DFDD"/>
+    </w:rPr>
+  </w:style>
 </w:styles>
 </file>
 

</xml_diff>